<commit_message>
This cannot be done, it has been noted
</commit_message>
<xml_diff>
--- a/docs/Dev Notes.docx
+++ b/docs/Dev Notes.docx
@@ -15,10 +15,7 @@
         <w:t>Copyright © 2018 David Ramirez</w:t>
       </w:r>
     </w:p>
-    <w:p>
-      <w:bookmarkStart w:id="0" w:name="_GoBack"/>
-      <w:bookmarkEnd w:id="0"/>
-    </w:p>
+    <w:p/>
     <w:p>
       <w:pPr>
         <w:pStyle w:val="ListParagraph"/>
@@ -54,6 +51,25 @@
       <w:r>
         <w:t>use bytes32 instead</w:t>
       </w:r>
+    </w:p>
+    <w:p>
+      <w:pPr>
+        <w:pStyle w:val="ListParagraph"/>
+        <w:numPr>
+          <w:ilvl w:val="0"/>
+          <w:numId w:val="1"/>
+        </w:numPr>
+      </w:pPr>
+      <w:r>
+        <w:t>having too many return variables will cause “stack too deep” error</w:t>
+      </w:r>
+    </w:p>
+    <w:p>
+      <w:pPr>
+        <w:pStyle w:val="ListParagraph"/>
+      </w:pPr>
+      <w:bookmarkStart w:id="0" w:name="_GoBack"/>
+      <w:bookmarkEnd w:id="0"/>
     </w:p>
     <w:sectPr>
       <w:pgSz w:w="12240" w:h="15840"/>

</xml_diff>